<commit_message>
Api init + db models v1
</commit_message>
<xml_diff>
--- a/UITMBER.docx
+++ b/UITMBER.docx
@@ -7,15 +7,7 @@
         <w:pStyle w:val="Nagwek1"/>
       </w:pPr>
       <w:r>
-        <w:t>UITMBER (</w:t>
-      </w:r>
-      <w:proofErr w:type="spellStart"/>
-      <w:r>
-        <w:t>WSIiZ</w:t>
-      </w:r>
-      <w:proofErr w:type="spellEnd"/>
-      <w:r>
-        <w:t>/UITM UBER)</w:t>
+        <w:t>UITMBER (WSIiZ/UITM UBER)</w:t>
       </w:r>
     </w:p>
     <w:p>
@@ -29,15 +21,7 @@
         </w:rPr>
       </w:pPr>
       <w:r>
-        <w:t xml:space="preserve">Data </w:t>
-      </w:r>
-      <w:proofErr w:type="spellStart"/>
-      <w:r>
-        <w:t>Driven</w:t>
-      </w:r>
-      <w:proofErr w:type="spellEnd"/>
-      <w:r>
-        <w:t xml:space="preserve"> Development</w:t>
+        <w:t>Data Driven Development</w:t>
       </w:r>
     </w:p>
     <w:p>
@@ -152,11 +136,9 @@
       </w:r>
     </w:p>
     <w:p>
-      <w:proofErr w:type="spellStart"/>
       <w:r>
         <w:t>Xamarin.Forms</w:t>
       </w:r>
-      <w:proofErr w:type="spellEnd"/>
     </w:p>
     <w:p>
       <w:pPr>
@@ -210,13 +192,8 @@
           <w:numId w:val="4"/>
         </w:numPr>
       </w:pPr>
-      <w:proofErr w:type="spellStart"/>
-      <w:r>
-        <w:t>AppleId</w:t>
-      </w:r>
-      <w:proofErr w:type="spellEnd"/>
-      <w:r>
-        <w:t>,</w:t>
+      <w:r>
+        <w:t>AppleId,</w:t>
       </w:r>
     </w:p>
     <w:p>
@@ -303,15 +280,7 @@
         </w:numPr>
       </w:pPr>
       <w:r>
-        <w:t xml:space="preserve">Typ auta (Uber, </w:t>
-      </w:r>
-      <w:proofErr w:type="spellStart"/>
-      <w:r>
-        <w:t>UberX</w:t>
-      </w:r>
-      <w:proofErr w:type="spellEnd"/>
-      <w:r>
-        <w:t>, 7-osobowe auto)</w:t>
+        <w:t>Typ auta (Uber, UberX, 7-osobowe auto)</w:t>
       </w:r>
     </w:p>
     <w:p>
@@ -335,15 +304,7 @@
         </w:numPr>
       </w:pPr>
       <w:r>
-        <w:t xml:space="preserve">Historia przejazdu ze szczegółami (cena, </w:t>
-      </w:r>
-      <w:proofErr w:type="spellStart"/>
-      <w:r>
-        <w:t>kierwca</w:t>
-      </w:r>
-      <w:proofErr w:type="spellEnd"/>
-      <w:r>
-        <w:t>, czas, trasa</w:t>
+        <w:t>Historia przejazdu ze szczegółami (cena, kierwca, czas, trasa</w:t>
       </w:r>
       <w:r>
         <w:t>, klient</w:t>
@@ -400,13 +361,8 @@
         <w:t>Możliwość</w:t>
       </w:r>
       <w:r>
-        <w:t xml:space="preserve"> spięcia z </w:t>
-      </w:r>
-      <w:proofErr w:type="spellStart"/>
-      <w:r>
-        <w:t>Spotify</w:t>
-      </w:r>
-      <w:proofErr w:type="spellEnd"/>
+        <w:t xml:space="preserve"> spięcia z Spotify</w:t>
+      </w:r>
     </w:p>
     <w:p>
       <w:pPr>
@@ -432,15 +388,7 @@
         <w:t>Informacje o kierowcy</w:t>
       </w:r>
       <w:r>
-        <w:t xml:space="preserve"> (</w:t>
-      </w:r>
-      <w:proofErr w:type="spellStart"/>
-      <w:r>
-        <w:t>zdjecie</w:t>
-      </w:r>
-      <w:proofErr w:type="spellEnd"/>
-      <w:r>
-        <w:t>, auto, rejestracja)</w:t>
+        <w:t xml:space="preserve"> (zdjecie, auto, rejestracja)</w:t>
       </w:r>
     </w:p>
     <w:p/>
@@ -588,21 +536,8 @@
     </w:p>
     <w:p>
       <w:r>
-        <w:t xml:space="preserve">.Net </w:t>
-      </w:r>
-      <w:proofErr w:type="spellStart"/>
-      <w:r>
-        <w:t>Core</w:t>
-      </w:r>
-      <w:proofErr w:type="spellEnd"/>
-      <w:r>
-        <w:t xml:space="preserve"> </w:t>
-      </w:r>
-      <w:proofErr w:type="spellStart"/>
-      <w:r>
-        <w:t>Api</w:t>
-      </w:r>
-      <w:proofErr w:type="spellEnd"/>
+        <w:t>.Net Core Api</w:t>
+      </w:r>
     </w:p>
     <w:p>
       <w:pPr>
@@ -689,6 +624,9 @@
       </w:pPr>
       <w:r>
         <w:t>Pobranie obecnie zamówionych kursów</w:t>
+      </w:r>
+      <w:r>
+        <w:t xml:space="preserve"> (kierowca)</w:t>
       </w:r>
     </w:p>
     <w:p>

</xml_diff>

<commit_message>
Controller, + models + pw migration
</commit_message>
<xml_diff>
--- a/UITMBER.docx
+++ b/UITMBER.docx
@@ -7,15 +7,7 @@
         <w:pStyle w:val="Nagwek1"/>
       </w:pPr>
       <w:r>
-        <w:t>UITMBER (</w:t>
-      </w:r>
-      <w:proofErr w:type="spellStart"/>
-      <w:r>
-        <w:t>WSIiZ</w:t>
-      </w:r>
-      <w:proofErr w:type="spellEnd"/>
-      <w:r>
-        <w:t>/UITM UBER)</w:t>
+        <w:t>UITMBER (WSIiZ/UITM UBER)</w:t>
       </w:r>
     </w:p>
     <w:p>
@@ -29,15 +21,7 @@
         </w:rPr>
       </w:pPr>
       <w:r>
-        <w:t xml:space="preserve">Data </w:t>
-      </w:r>
-      <w:proofErr w:type="spellStart"/>
-      <w:r>
-        <w:t>Driven</w:t>
-      </w:r>
-      <w:proofErr w:type="spellEnd"/>
-      <w:r>
-        <w:t xml:space="preserve"> Development</w:t>
+        <w:t>Data Driven Development</w:t>
       </w:r>
     </w:p>
     <w:p>
@@ -152,11 +136,9 @@
       </w:r>
     </w:p>
     <w:p>
-      <w:proofErr w:type="spellStart"/>
       <w:r>
         <w:t>Xamarin.Forms</w:t>
       </w:r>
-      <w:proofErr w:type="spellEnd"/>
     </w:p>
     <w:p>
       <w:pPr>
@@ -210,13 +192,8 @@
           <w:numId w:val="4"/>
         </w:numPr>
       </w:pPr>
-      <w:proofErr w:type="spellStart"/>
-      <w:r>
-        <w:t>AppleId</w:t>
-      </w:r>
-      <w:proofErr w:type="spellEnd"/>
-      <w:r>
-        <w:t>,</w:t>
+      <w:r>
+        <w:t>AppleId,</w:t>
       </w:r>
     </w:p>
     <w:p>
@@ -303,15 +280,7 @@
         </w:numPr>
       </w:pPr>
       <w:r>
-        <w:t xml:space="preserve">Typ auta (Uber, </w:t>
-      </w:r>
-      <w:proofErr w:type="spellStart"/>
-      <w:r>
-        <w:t>UberX</w:t>
-      </w:r>
-      <w:proofErr w:type="spellEnd"/>
-      <w:r>
-        <w:t>, 7-osobowe auto)</w:t>
+        <w:t>Typ auta (Uber, UberX, 7-osobowe auto)</w:t>
       </w:r>
     </w:p>
     <w:p>
@@ -335,15 +304,7 @@
         </w:numPr>
       </w:pPr>
       <w:r>
-        <w:t xml:space="preserve">Historia przejazdu ze szczegółami (cena, </w:t>
-      </w:r>
-      <w:proofErr w:type="spellStart"/>
-      <w:r>
-        <w:t>kierwca</w:t>
-      </w:r>
-      <w:proofErr w:type="spellEnd"/>
-      <w:r>
-        <w:t>, czas, trasa</w:t>
+        <w:t>Historia przejazdu ze szczegółami (cena, kierwca, czas, trasa</w:t>
       </w:r>
       <w:r>
         <w:t>, klient</w:t>
@@ -400,13 +361,8 @@
         <w:t>Możliwość</w:t>
       </w:r>
       <w:r>
-        <w:t xml:space="preserve"> spięcia z </w:t>
-      </w:r>
-      <w:proofErr w:type="spellStart"/>
-      <w:r>
-        <w:t>Spotify</w:t>
-      </w:r>
-      <w:proofErr w:type="spellEnd"/>
+        <w:t xml:space="preserve"> spięcia z Spotify</w:t>
+      </w:r>
     </w:p>
     <w:p>
       <w:pPr>
@@ -432,15 +388,7 @@
         <w:t>Informacje o kierowcy</w:t>
       </w:r>
       <w:r>
-        <w:t xml:space="preserve"> (</w:t>
-      </w:r>
-      <w:proofErr w:type="spellStart"/>
-      <w:r>
-        <w:t>zdjecie</w:t>
-      </w:r>
-      <w:proofErr w:type="spellEnd"/>
-      <w:r>
-        <w:t>, auto, rejestracja)</w:t>
+        <w:t xml:space="preserve"> (zdjecie, auto, rejestracja)</w:t>
       </w:r>
     </w:p>
     <w:p/>
@@ -588,21 +536,8 @@
     </w:p>
     <w:p>
       <w:r>
-        <w:t xml:space="preserve">.Net </w:t>
-      </w:r>
-      <w:proofErr w:type="spellStart"/>
-      <w:r>
-        <w:t>Core</w:t>
-      </w:r>
-      <w:proofErr w:type="spellEnd"/>
-      <w:r>
-        <w:t xml:space="preserve"> </w:t>
-      </w:r>
-      <w:proofErr w:type="spellStart"/>
-      <w:r>
-        <w:t>Api</w:t>
-      </w:r>
-      <w:proofErr w:type="spellEnd"/>
+        <w:t>.Net Core Api</w:t>
+      </w:r>
     </w:p>
     <w:p>
       <w:pPr>
@@ -748,40 +683,21 @@
       </w:pPr>
     </w:p>
     <w:p>
-      <w:proofErr w:type="spellStart"/>
-      <w:r>
-        <w:t>Endpoint</w:t>
-      </w:r>
-      <w:proofErr w:type="spellEnd"/>
-      <w:r>
-        <w:t>:</w:t>
-      </w:r>
-    </w:p>
-    <w:p>
-      <w:r>
-        <w:rPr>
-          <w:b/>
-          <w:bCs/>
-        </w:rPr>
-        <w:t>/</w:t>
-      </w:r>
-      <w:proofErr w:type="spellStart"/>
-      <w:r>
-        <w:rPr>
-          <w:b/>
-          <w:bCs/>
-        </w:rPr>
-        <w:t>Authentication</w:t>
-      </w:r>
-      <w:proofErr w:type="spellEnd"/>
-      <w:r>
-        <w:t xml:space="preserve"> – </w:t>
-      </w:r>
-      <w:proofErr w:type="spellStart"/>
-      <w:r>
-        <w:t>jjonca</w:t>
-      </w:r>
-      <w:proofErr w:type="spellEnd"/>
+      <w:r>
+        <w:t>Endpoint:</w:t>
+      </w:r>
+    </w:p>
+    <w:p>
+      <w:r>
+        <w:rPr>
+          <w:b/>
+          <w:bCs/>
+        </w:rPr>
+        <w:t>/Authentication</w:t>
+      </w:r>
+      <w:r>
+        <w:t xml:space="preserve"> – jjonca</w:t>
+      </w:r>
     </w:p>
     <w:p/>
     <w:p/>
@@ -797,857 +713,609 @@
           <w:b/>
           <w:bCs/>
         </w:rPr>
+        <w:t>/Cars</w:t>
+      </w:r>
+      <w:r>
+        <w:rPr>
+          <w:b/>
+          <w:bCs/>
+        </w:rPr>
+        <w:t xml:space="preserve"> </w:t>
+      </w:r>
+      <w:r>
+        <w:rPr>
+          <w:b/>
+          <w:bCs/>
+        </w:rPr>
+        <w:t>(w60078)</w:t>
+      </w:r>
+    </w:p>
+    <w:p>
+      <w:r>
+        <w:t>-GetMyCars() - HttpGet</w:t>
+      </w:r>
+    </w:p>
+    <w:p>
+      <w:r>
+        <w:t>-Add(model) - Post</w:t>
+      </w:r>
+    </w:p>
+    <w:p>
+      <w:r>
+        <w:t>-Update(model) -Put</w:t>
+      </w:r>
+    </w:p>
+    <w:p>
+      <w:r>
+        <w:t>-Delete(id) - Del</w:t>
+      </w:r>
+    </w:p>
+    <w:p/>
+    <w:p>
+      <w:pPr>
+        <w:rPr>
+          <w:b/>
+          <w:bCs/>
+        </w:rPr>
+      </w:pPr>
+      <w:r>
+        <w:rPr>
+          <w:b/>
+          <w:bCs/>
+        </w:rPr>
+        <w:t>/Clients</w:t>
+      </w:r>
+      <w:r>
+        <w:rPr>
+          <w:b/>
+          <w:bCs/>
+        </w:rPr>
+        <w:t xml:space="preserve"> (w60054)</w:t>
+      </w:r>
+    </w:p>
+    <w:p>
+      <w:r>
+        <w:t>-GetMyProfile()</w:t>
+      </w:r>
+      <w:r>
+        <w:t xml:space="preserve"> (mój profil wraz z oceną)</w:t>
+      </w:r>
+    </w:p>
+    <w:p>
+      <w:r>
+        <w:t>-UpdatePhoto(photo)</w:t>
+      </w:r>
+      <w:r>
+        <w:t xml:space="preserve"> (aktualizacja zdjęcia na profilu)</w:t>
+      </w:r>
+    </w:p>
+    <w:p>
+      <w:pPr>
+        <w:rPr>
+          <w:b/>
+          <w:bCs/>
+        </w:rPr>
+      </w:pPr>
+      <w:r>
+        <w:rPr>
+          <w:b/>
+          <w:bCs/>
+        </w:rPr>
+        <w:t>/Drivers:</w:t>
+      </w:r>
+      <w:r>
+        <w:rPr>
+          <w:b/>
+          <w:bCs/>
+        </w:rPr>
+        <w:t xml:space="preserve"> </w:t>
+      </w:r>
+      <w:r>
+        <w:rPr>
+          <w:b/>
+          <w:bCs/>
+        </w:rPr>
+        <w:t xml:space="preserve"> (w60071)</w:t>
+      </w:r>
+    </w:p>
+    <w:p>
+      <w:r>
+        <w:t>-GetNerbyDriveres(lat,long) – (Pobieramy kierowcow z jednego miasta)</w:t>
+      </w:r>
+    </w:p>
+    <w:p>
+      <w:r>
+        <w:t>-GetProfile(id)</w:t>
+      </w:r>
+    </w:p>
+    <w:p>
+      <w:pPr>
+        <w:rPr>
+          <w:b/>
+          <w:bCs/>
+        </w:rPr>
+      </w:pPr>
+      <w:r>
+        <w:rPr>
+          <w:b/>
+          <w:bCs/>
+        </w:rPr>
+        <w:t>/Locations</w:t>
+      </w:r>
+      <w:r>
+        <w:rPr>
+          <w:b/>
+          <w:bCs/>
+        </w:rPr>
+        <w:t xml:space="preserve"> </w:t>
+      </w:r>
+      <w:r>
+        <w:rPr>
+          <w:b/>
+          <w:bCs/>
+        </w:rPr>
+        <w:t>(w60071)</w:t>
+      </w:r>
+    </w:p>
+    <w:p>
+      <w:r>
+        <w:lastRenderedPageBreak/>
+        <w:t xml:space="preserve">-SaveMyLocation(id, lat,lang) </w:t>
+      </w:r>
+      <w:r>
+        <w:t>–</w:t>
+      </w:r>
+      <w:r>
+        <w:t xml:space="preserve"> Post</w:t>
+      </w:r>
+      <w:r>
+        <w:t xml:space="preserve"> (zapis mojej aktualnej pozycji)</w:t>
+      </w:r>
+    </w:p>
+    <w:p/>
+    <w:p>
+      <w:pPr>
+        <w:rPr>
+          <w:b/>
+          <w:bCs/>
+        </w:rPr>
+      </w:pPr>
+      <w:r>
+        <w:rPr>
+          <w:b/>
+          <w:bCs/>
+        </w:rPr>
+        <w:br w:type="page"/>
+      </w:r>
+    </w:p>
+    <w:p>
+      <w:pPr>
+        <w:rPr>
+          <w:b/>
+          <w:bCs/>
+        </w:rPr>
+      </w:pPr>
+      <w:r>
+        <w:rPr>
+          <w:b/>
+          <w:bCs/>
+        </w:rPr>
+        <w:lastRenderedPageBreak/>
+        <w:t>/Favourites</w:t>
+      </w:r>
+      <w:r>
+        <w:rPr>
+          <w:b/>
+          <w:bCs/>
+        </w:rPr>
+        <w:t xml:space="preserve"> (w60101)</w:t>
+      </w:r>
+    </w:p>
+    <w:p>
+      <w:r>
+        <w:t>-GetMyLocations() GET</w:t>
+      </w:r>
+    </w:p>
+    <w:p>
+      <w:r>
+        <w:t>-AddLocation() POST</w:t>
+      </w:r>
+    </w:p>
+    <w:p>
+      <w:r>
+        <w:t>-DeleteLocation() DEL</w:t>
+      </w:r>
+    </w:p>
+    <w:p>
+      <w:pPr>
+        <w:rPr>
+          <w:b/>
+          <w:bCs/>
+        </w:rPr>
+      </w:pPr>
+    </w:p>
+    <w:p>
+      <w:pPr>
+        <w:rPr>
+          <w:b/>
+          <w:bCs/>
+        </w:rPr>
+      </w:pPr>
+      <w:r>
+        <w:rPr>
+          <w:b/>
+          <w:bCs/>
+        </w:rPr>
+        <w:t>/Orders</w:t>
+      </w:r>
+      <w:r>
+        <w:rPr>
+          <w:b/>
+          <w:bCs/>
+        </w:rPr>
+        <w:t xml:space="preserve"> </w:t>
+      </w:r>
+    </w:p>
+    <w:p>
+      <w:r>
+        <w:t>-GetMyOrders() GET</w:t>
+      </w:r>
+      <w:r>
+        <w:t xml:space="preserve"> </w:t>
+      </w:r>
+      <w:r>
+        <w:rPr>
+          <w:b/>
+          <w:bCs/>
+        </w:rPr>
+        <w:t>(w60104)</w:t>
+      </w:r>
+      <w:r>
+        <w:rPr>
+          <w:b/>
+          <w:bCs/>
+        </w:rPr>
+        <w:t xml:space="preserve"> </w:t>
+      </w:r>
+      <w:r>
+        <w:t>(szczegóły z informacją o kliencie, kierowcy)</w:t>
+      </w:r>
+    </w:p>
+    <w:p>
+      <w:r>
+        <w:t>-GetCarTypes() – typy samochodów/przejazdów GET</w:t>
+      </w:r>
+      <w:r>
+        <w:t xml:space="preserve"> </w:t>
+      </w:r>
+      <w:r>
+        <w:rPr>
+          <w:b/>
+          <w:bCs/>
+        </w:rPr>
+        <w:t>(w60104)</w:t>
+      </w:r>
+    </w:p>
+    <w:p>
+      <w:r>
+        <w:t>-GetClientOrderDetails(id) – info o kursie + info o kierowcy GET</w:t>
+      </w:r>
+      <w:r>
+        <w:t xml:space="preserve"> </w:t>
+      </w:r>
+      <w:r>
+        <w:rPr>
+          <w:b/>
+          <w:bCs/>
+        </w:rPr>
+        <w:t>(w60104)</w:t>
+      </w:r>
+    </w:p>
+    <w:p>
+      <w:pPr>
+        <w:rPr>
+          <w:b/>
+          <w:bCs/>
+        </w:rPr>
+      </w:pPr>
+    </w:p>
+    <w:p>
+      <w:r>
+        <w:t>-GetCost(date, distance)</w:t>
+      </w:r>
+      <w:r>
+        <w:t xml:space="preserve"> GET</w:t>
+      </w:r>
+      <w:r>
+        <w:t xml:space="preserve"> </w:t>
+      </w:r>
+      <w:r>
+        <w:rPr>
+          <w:b/>
+          <w:bCs/>
+        </w:rPr>
+        <w:t>(w60102)</w:t>
+      </w:r>
+    </w:p>
+    <w:p>
+      <w:r>
+        <w:t>-OrderAccept(id,date)</w:t>
+      </w:r>
+      <w:r>
+        <w:t xml:space="preserve"> POST</w:t>
+      </w:r>
+      <w:r>
+        <w:t xml:space="preserve"> </w:t>
+      </w:r>
+      <w:r>
+        <w:t xml:space="preserve"> </w:t>
+      </w:r>
+      <w:r>
+        <w:rPr>
+          <w:b/>
+          <w:bCs/>
+        </w:rPr>
+        <w:t>(w60102)</w:t>
+      </w:r>
+    </w:p>
+    <w:p>
+      <w:r>
+        <w:t>-OrderPayment(id)</w:t>
+      </w:r>
+      <w:r>
+        <w:t xml:space="preserve"> Post</w:t>
+      </w:r>
+      <w:r>
+        <w:t xml:space="preserve"> </w:t>
+      </w:r>
+      <w:r>
+        <w:t xml:space="preserve"> </w:t>
+      </w:r>
+      <w:r>
+        <w:rPr>
+          <w:b/>
+          <w:bCs/>
+        </w:rPr>
+        <w:t>(w60102)</w:t>
+      </w:r>
+    </w:p>
+    <w:p>
+      <w:r>
+        <w:t>-ClientRate(id, date, info, rating)</w:t>
+      </w:r>
+      <w:r>
+        <w:t xml:space="preserve"> </w:t>
+      </w:r>
+      <w:r>
+        <w:t xml:space="preserve"> </w:t>
+      </w:r>
+      <w:r>
+        <w:t>PUT</w:t>
+      </w:r>
+      <w:r>
+        <w:t xml:space="preserve"> </w:t>
+      </w:r>
+      <w:r>
+        <w:t xml:space="preserve"> </w:t>
+      </w:r>
+      <w:r>
+        <w:rPr>
+          <w:b/>
+          <w:bCs/>
+        </w:rPr>
+        <w:t>(w60102)</w:t>
+      </w:r>
+      <w:r>
+        <w:rPr>
+          <w:b/>
+          <w:bCs/>
+        </w:rPr>
+        <w:t xml:space="preserve"> </w:t>
+      </w:r>
+      <w:r>
+        <w:t>(ocena kierowcę</w:t>
+      </w:r>
+      <w:r>
+        <w:t xml:space="preserve"> </w:t>
+      </w:r>
+      <w:r>
+        <w:t>przez</w:t>
+      </w:r>
+      <w:r>
+        <w:t xml:space="preserve"> klienta</w:t>
+      </w:r>
+      <w:r>
+        <w:t>)</w:t>
+      </w:r>
+    </w:p>
+    <w:p/>
+    <w:p>
+      <w:pPr>
+        <w:rPr>
+          <w:b/>
+          <w:bCs/>
+        </w:rPr>
+      </w:pPr>
+      <w:r>
+        <w:rPr>
+          <w:b/>
+          <w:bCs/>
+        </w:rPr>
         <w:t>/</w:t>
       </w:r>
-      <w:proofErr w:type="spellStart"/>
-      <w:r>
-        <w:rPr>
-          <w:b/>
-          <w:bCs/>
-        </w:rPr>
-        <w:t>Cars</w:t>
-      </w:r>
-      <w:proofErr w:type="spellEnd"/>
-      <w:r>
-        <w:rPr>
-          <w:b/>
-          <w:bCs/>
-        </w:rPr>
-        <w:t xml:space="preserve"> </w:t>
-      </w:r>
-      <w:r>
-        <w:rPr>
-          <w:b/>
-          <w:bCs/>
-        </w:rPr>
-        <w:t>(w60078)</w:t>
-      </w:r>
-    </w:p>
+      <w:r>
+        <w:rPr>
+          <w:b/>
+          <w:bCs/>
+        </w:rPr>
+        <w:t>DriverOrders</w:t>
+      </w:r>
+    </w:p>
+    <w:p>
+      <w:r>
+        <w:t>-GetAvalilableOrders(</w:t>
+      </w:r>
+      <w:r>
+        <w:t>lat,long</w:t>
+      </w:r>
+      <w:r>
+        <w:t>)</w:t>
+      </w:r>
+      <w:r>
+        <w:t xml:space="preserve"> GET</w:t>
+      </w:r>
+      <w:r>
+        <w:t xml:space="preserve"> </w:t>
+      </w:r>
+      <w:r>
+        <w:rPr>
+          <w:b/>
+          <w:bCs/>
+        </w:rPr>
+        <w:t>(w60103)</w:t>
+      </w:r>
+      <w:r>
+        <w:rPr>
+          <w:b/>
+          <w:bCs/>
+        </w:rPr>
+        <w:t xml:space="preserve"> </w:t>
+      </w:r>
+      <w:r>
+        <w:t>(zamówienia ze statusem nowy)</w:t>
+      </w:r>
+    </w:p>
+    <w:p>
+      <w:r>
+        <w:t>-ProcessOrder(id) – przejęcie zamówienia</w:t>
+      </w:r>
+      <w:r>
+        <w:t xml:space="preserve"> PUT</w:t>
+      </w:r>
+      <w:r>
+        <w:t xml:space="preserve"> </w:t>
+      </w:r>
+      <w:r>
+        <w:rPr>
+          <w:b/>
+          <w:bCs/>
+        </w:rPr>
+        <w:t>(w60103)</w:t>
+      </w:r>
+      <w:r>
+        <w:rPr>
+          <w:b/>
+          <w:bCs/>
+        </w:rPr>
+        <w:t xml:space="preserve"> </w:t>
+      </w:r>
+    </w:p>
+    <w:p>
+      <w:r>
+        <w:t>-GetClientInfo(id) GET</w:t>
+      </w:r>
+      <w:r>
+        <w:t xml:space="preserve"> </w:t>
+      </w:r>
+      <w:r>
+        <w:rPr>
+          <w:b/>
+          <w:bCs/>
+        </w:rPr>
+        <w:t>(w60103)</w:t>
+      </w:r>
+      <w:r>
+        <w:rPr>
+          <w:b/>
+          <w:bCs/>
+        </w:rPr>
+        <w:t xml:space="preserve"> </w:t>
+      </w:r>
+    </w:p>
+    <w:p/>
     <w:p>
       <w:r>
         <w:t>-</w:t>
       </w:r>
-      <w:proofErr w:type="spellStart"/>
-      <w:r>
-        <w:t>GetMyCars</w:t>
-      </w:r>
-      <w:proofErr w:type="spellEnd"/>
-      <w:r>
-        <w:t xml:space="preserve">() - </w:t>
-      </w:r>
-      <w:proofErr w:type="spellStart"/>
-      <w:r>
-        <w:t>HttpGet</w:t>
-      </w:r>
-      <w:proofErr w:type="spellEnd"/>
-    </w:p>
-    <w:p>
-      <w:r>
-        <w:t>-</w:t>
-      </w:r>
-      <w:proofErr w:type="spellStart"/>
-      <w:r>
-        <w:t>Add</w:t>
-      </w:r>
-      <w:proofErr w:type="spellEnd"/>
-      <w:r>
-        <w:t>(model) - Post</w:t>
-      </w:r>
-    </w:p>
-    <w:p>
-      <w:r>
-        <w:t>-Update(model) -</w:t>
-      </w:r>
-      <w:proofErr w:type="spellStart"/>
-      <w:r>
-        <w:t>Put</w:t>
-      </w:r>
-      <w:proofErr w:type="spellEnd"/>
-    </w:p>
-    <w:p>
-      <w:r>
-        <w:t>-</w:t>
-      </w:r>
-      <w:proofErr w:type="spellStart"/>
-      <w:r>
-        <w:t>Delete</w:t>
-      </w:r>
-      <w:proofErr w:type="spellEnd"/>
-      <w:r>
-        <w:t>(id) - Del</w:t>
-      </w:r>
-    </w:p>
-    <w:p/>
-    <w:p>
-      <w:pPr>
-        <w:rPr>
-          <w:b/>
-          <w:bCs/>
-        </w:rPr>
-      </w:pPr>
-      <w:r>
-        <w:rPr>
-          <w:b/>
-          <w:bCs/>
-        </w:rPr>
-        <w:t>/Drivers:</w:t>
-      </w:r>
-      <w:r>
-        <w:rPr>
-          <w:b/>
-          <w:bCs/>
-        </w:rPr>
-        <w:t xml:space="preserve"> </w:t>
-      </w:r>
-      <w:r>
-        <w:rPr>
-          <w:b/>
-          <w:bCs/>
-        </w:rPr>
-        <w:t xml:space="preserve"> (w60071)</w:t>
-      </w:r>
-    </w:p>
-    <w:p>
-      <w:r>
-        <w:t>-</w:t>
-      </w:r>
-      <w:proofErr w:type="spellStart"/>
-      <w:r>
-        <w:t>GetNerbyDriveres</w:t>
-      </w:r>
-      <w:proofErr w:type="spellEnd"/>
-      <w:r>
-        <w:t>(</w:t>
-      </w:r>
-      <w:proofErr w:type="spellStart"/>
-      <w:r>
-        <w:t>lat,long</w:t>
-      </w:r>
-      <w:proofErr w:type="spellEnd"/>
-      <w:r>
-        <w:t xml:space="preserve">) – (Pobieramy </w:t>
-      </w:r>
-      <w:proofErr w:type="spellStart"/>
-      <w:r>
-        <w:t>kierowcow</w:t>
-      </w:r>
-      <w:proofErr w:type="spellEnd"/>
-      <w:r>
-        <w:t xml:space="preserve"> z jednego miasta)</w:t>
-      </w:r>
-    </w:p>
-    <w:p>
-      <w:r>
-        <w:t>-</w:t>
-      </w:r>
-      <w:proofErr w:type="spellStart"/>
-      <w:r>
-        <w:t>GetProfile</w:t>
-      </w:r>
-      <w:proofErr w:type="spellEnd"/>
-      <w:r>
-        <w:t>(id)</w:t>
-      </w:r>
-    </w:p>
-    <w:p>
-      <w:pPr>
-        <w:rPr>
-          <w:b/>
-          <w:bCs/>
-        </w:rPr>
-      </w:pPr>
-      <w:r>
-        <w:rPr>
-          <w:b/>
-          <w:bCs/>
-        </w:rPr>
-        <w:t>/</w:t>
-      </w:r>
-      <w:proofErr w:type="spellStart"/>
-      <w:r>
-        <w:rPr>
-          <w:b/>
-          <w:bCs/>
-        </w:rPr>
-        <w:t>Locations</w:t>
-      </w:r>
-      <w:proofErr w:type="spellEnd"/>
-      <w:r>
-        <w:rPr>
-          <w:b/>
-          <w:bCs/>
-        </w:rPr>
-        <w:t xml:space="preserve"> </w:t>
-      </w:r>
-      <w:r>
-        <w:rPr>
-          <w:b/>
-          <w:bCs/>
-        </w:rPr>
-        <w:t>(w60071)</w:t>
-      </w:r>
-    </w:p>
-    <w:p>
-      <w:r>
-        <w:t>-</w:t>
-      </w:r>
-      <w:proofErr w:type="spellStart"/>
-      <w:r>
-        <w:t>SaveMyLocation</w:t>
-      </w:r>
-      <w:proofErr w:type="spellEnd"/>
-      <w:r>
-        <w:t xml:space="preserve">(id, </w:t>
-      </w:r>
-      <w:proofErr w:type="spellStart"/>
-      <w:r>
-        <w:t>lat,lang</w:t>
-      </w:r>
-      <w:proofErr w:type="spellEnd"/>
-      <w:r>
-        <w:t xml:space="preserve">) </w:t>
-      </w:r>
-      <w:r>
-        <w:t>–</w:t>
-      </w:r>
-      <w:r>
-        <w:t xml:space="preserve"> Post</w:t>
-      </w:r>
-      <w:r>
-        <w:t xml:space="preserve"> (zapis mojej aktualnej pozycji)</w:t>
-      </w:r>
-    </w:p>
-    <w:p/>
-    <w:p>
-      <w:pPr>
-        <w:rPr>
-          <w:b/>
-          <w:bCs/>
-        </w:rPr>
-      </w:pPr>
-      <w:r>
-        <w:rPr>
-          <w:b/>
-          <w:bCs/>
-        </w:rPr>
-        <w:br w:type="page"/>
-      </w:r>
-    </w:p>
-    <w:p>
-      <w:pPr>
-        <w:rPr>
-          <w:b/>
-          <w:bCs/>
-        </w:rPr>
-      </w:pPr>
-      <w:r>
-        <w:rPr>
-          <w:b/>
-          <w:bCs/>
-        </w:rPr>
-        <w:lastRenderedPageBreak/>
-        <w:t>/</w:t>
-      </w:r>
-      <w:proofErr w:type="spellStart"/>
-      <w:r>
-        <w:rPr>
-          <w:b/>
-          <w:bCs/>
-        </w:rPr>
-        <w:t>Favourites</w:t>
-      </w:r>
-      <w:proofErr w:type="spellEnd"/>
-      <w:r>
-        <w:rPr>
-          <w:b/>
-          <w:bCs/>
-        </w:rPr>
-        <w:t xml:space="preserve"> (w60101)</w:t>
-      </w:r>
-    </w:p>
-    <w:p>
-      <w:r>
-        <w:t>-</w:t>
-      </w:r>
-      <w:proofErr w:type="spellStart"/>
-      <w:r>
-        <w:t>GetMyLocations</w:t>
-      </w:r>
-      <w:proofErr w:type="spellEnd"/>
-      <w:r>
-        <w:t>() GET</w:t>
-      </w:r>
-    </w:p>
-    <w:p>
-      <w:r>
-        <w:t>-</w:t>
-      </w:r>
-      <w:proofErr w:type="spellStart"/>
-      <w:r>
-        <w:t>AddLocation</w:t>
-      </w:r>
-      <w:proofErr w:type="spellEnd"/>
-      <w:r>
-        <w:t>() POST</w:t>
-      </w:r>
-    </w:p>
-    <w:p>
-      <w:r>
-        <w:t>-</w:t>
-      </w:r>
-      <w:proofErr w:type="spellStart"/>
-      <w:r>
-        <w:t>DeleteLocation</w:t>
-      </w:r>
-      <w:proofErr w:type="spellEnd"/>
-      <w:r>
-        <w:t>() DEL</w:t>
-      </w:r>
-    </w:p>
-    <w:p>
-      <w:pPr>
-        <w:rPr>
-          <w:b/>
-          <w:bCs/>
-        </w:rPr>
-      </w:pPr>
-    </w:p>
-    <w:p>
-      <w:pPr>
-        <w:rPr>
-          <w:b/>
-          <w:bCs/>
-        </w:rPr>
-      </w:pPr>
-      <w:r>
-        <w:rPr>
-          <w:b/>
-          <w:bCs/>
-        </w:rPr>
-        <w:t>/</w:t>
-      </w:r>
-      <w:proofErr w:type="spellStart"/>
-      <w:r>
-        <w:rPr>
-          <w:b/>
-          <w:bCs/>
-        </w:rPr>
-        <w:t>Orders</w:t>
-      </w:r>
-      <w:proofErr w:type="spellEnd"/>
-      <w:r>
-        <w:rPr>
-          <w:b/>
-          <w:bCs/>
-        </w:rPr>
-        <w:t xml:space="preserve"> </w:t>
-      </w:r>
-    </w:p>
-    <w:p>
-      <w:r>
-        <w:t>-</w:t>
-      </w:r>
-      <w:proofErr w:type="spellStart"/>
-      <w:r>
-        <w:t>GetMyOrders</w:t>
-      </w:r>
-      <w:proofErr w:type="spellEnd"/>
-      <w:r>
-        <w:t>() GET</w:t>
-      </w:r>
-      <w:r>
-        <w:t xml:space="preserve"> </w:t>
-      </w:r>
-      <w:r>
-        <w:rPr>
-          <w:b/>
-          <w:bCs/>
-        </w:rPr>
-        <w:t>(w60104)</w:t>
-      </w:r>
-      <w:r>
-        <w:rPr>
-          <w:b/>
-          <w:bCs/>
-        </w:rPr>
-        <w:t xml:space="preserve"> </w:t>
-      </w:r>
-      <w:r>
-        <w:t>(szczegóły z informacją o kliencie, kierowcy)</w:t>
-      </w:r>
-    </w:p>
-    <w:p>
-      <w:r>
-        <w:t>-</w:t>
-      </w:r>
-      <w:proofErr w:type="spellStart"/>
-      <w:r>
-        <w:t>GetCarTypes</w:t>
-      </w:r>
-      <w:proofErr w:type="spellEnd"/>
-      <w:r>
-        <w:t>() – typy samochodów/przejazdów GET</w:t>
-      </w:r>
-      <w:r>
-        <w:t xml:space="preserve"> </w:t>
-      </w:r>
-      <w:r>
-        <w:rPr>
-          <w:b/>
-          <w:bCs/>
-        </w:rPr>
-        <w:t>(w60104)</w:t>
-      </w:r>
-    </w:p>
-    <w:p>
-      <w:r>
-        <w:t>-</w:t>
-      </w:r>
-      <w:proofErr w:type="spellStart"/>
-      <w:r>
-        <w:t>GetClientOrderDetails</w:t>
-      </w:r>
-      <w:proofErr w:type="spellEnd"/>
-      <w:r>
-        <w:t>(id) – info o kursie + info o kierowcy GET</w:t>
-      </w:r>
-      <w:r>
-        <w:t xml:space="preserve"> </w:t>
-      </w:r>
-      <w:r>
-        <w:rPr>
-          <w:b/>
-          <w:bCs/>
-        </w:rPr>
-        <w:t>(w60104)</w:t>
-      </w:r>
-    </w:p>
-    <w:p>
-      <w:pPr>
-        <w:rPr>
-          <w:b/>
-          <w:bCs/>
-        </w:rPr>
-      </w:pPr>
-    </w:p>
-    <w:p>
-      <w:r>
-        <w:t>-</w:t>
-      </w:r>
-      <w:proofErr w:type="spellStart"/>
-      <w:r>
-        <w:t>GetCost</w:t>
-      </w:r>
-      <w:proofErr w:type="spellEnd"/>
-      <w:r>
-        <w:t>(</w:t>
-      </w:r>
-      <w:proofErr w:type="spellStart"/>
-      <w:r>
-        <w:t>date</w:t>
-      </w:r>
-      <w:proofErr w:type="spellEnd"/>
-      <w:r>
-        <w:t xml:space="preserve">, </w:t>
-      </w:r>
-      <w:proofErr w:type="spellStart"/>
-      <w:r>
-        <w:t>distance</w:t>
-      </w:r>
-      <w:proofErr w:type="spellEnd"/>
-      <w:r>
+      <w:r>
+        <w:t>Driver</w:t>
+      </w:r>
+      <w:r>
+        <w:t>Rate(id, date, info, rating)</w:t>
+      </w:r>
+      <w:r>
+        <w:t xml:space="preserve"> </w:t>
+      </w:r>
+      <w:r>
+        <w:t>PUT</w:t>
+      </w:r>
+      <w:r>
+        <w:t xml:space="preserve"> </w:t>
+      </w:r>
+      <w:r>
+        <w:rPr>
+          <w:b/>
+          <w:bCs/>
+        </w:rPr>
+        <w:t>(w6010</w:t>
+      </w:r>
+      <w:r>
+        <w:rPr>
+          <w:b/>
+          <w:bCs/>
+        </w:rPr>
+        <w:t>0</w:t>
+      </w:r>
+      <w:r>
+        <w:rPr>
+          <w:b/>
+          <w:bCs/>
+        </w:rPr>
         <w:t>)</w:t>
       </w:r>
       <w:r>
-        <w:t xml:space="preserve"> GET</w:t>
-      </w:r>
-      <w:r>
-        <w:t xml:space="preserve"> </w:t>
-      </w:r>
-      <w:r>
-        <w:rPr>
-          <w:b/>
-          <w:bCs/>
-        </w:rPr>
-        <w:t>(w60102)</w:t>
-      </w:r>
-    </w:p>
-    <w:p>
-      <w:r>
-        <w:t>-</w:t>
-      </w:r>
-      <w:proofErr w:type="spellStart"/>
-      <w:r>
-        <w:t>OrderAccept</w:t>
-      </w:r>
-      <w:proofErr w:type="spellEnd"/>
-      <w:r>
-        <w:t>(</w:t>
-      </w:r>
-      <w:proofErr w:type="spellStart"/>
-      <w:r>
-        <w:t>id,date</w:t>
-      </w:r>
-      <w:proofErr w:type="spellEnd"/>
-      <w:r>
+        <w:rPr>
+          <w:b/>
+          <w:bCs/>
+        </w:rPr>
+        <w:t xml:space="preserve"> </w:t>
+      </w:r>
+      <w:r>
+        <w:t>(ocena klienta przez kierowcę)</w:t>
+      </w:r>
+    </w:p>
+    <w:p>
+      <w:r>
+        <w:t>-GetDriverOrderDetails(id) – info o kursie + info o pasażerze GET</w:t>
+      </w:r>
+      <w:r>
+        <w:t xml:space="preserve"> </w:t>
+      </w:r>
+      <w:r>
+        <w:rPr>
+          <w:b/>
+          <w:bCs/>
+        </w:rPr>
+        <w:t>(w6010</w:t>
+      </w:r>
+      <w:r>
+        <w:rPr>
+          <w:b/>
+          <w:bCs/>
+        </w:rPr>
+        <w:t>0</w:t>
+      </w:r>
+      <w:r>
+        <w:rPr>
+          <w:b/>
+          <w:bCs/>
+        </w:rPr>
         <w:t>)</w:t>
       </w:r>
-      <w:r>
-        <w:t xml:space="preserve"> POST</w:t>
-      </w:r>
-      <w:r>
-        <w:t xml:space="preserve"> </w:t>
-      </w:r>
-      <w:r>
-        <w:t xml:space="preserve"> </w:t>
-      </w:r>
-      <w:r>
-        <w:rPr>
-          <w:b/>
-          <w:bCs/>
-        </w:rPr>
-        <w:t>(w60102)</w:t>
-      </w:r>
-    </w:p>
-    <w:p>
-      <w:r>
-        <w:t>-</w:t>
-      </w:r>
-      <w:proofErr w:type="spellStart"/>
-      <w:r>
-        <w:t>OrderPayment</w:t>
-      </w:r>
-      <w:proofErr w:type="spellEnd"/>
-      <w:r>
-        <w:t>(id)</w:t>
-      </w:r>
-      <w:r>
-        <w:t xml:space="preserve"> Post</w:t>
-      </w:r>
-      <w:r>
-        <w:t xml:space="preserve"> </w:t>
-      </w:r>
-      <w:r>
-        <w:t xml:space="preserve"> </w:t>
-      </w:r>
-      <w:r>
-        <w:rPr>
-          <w:b/>
-          <w:bCs/>
-        </w:rPr>
-        <w:t>(w60102)</w:t>
-      </w:r>
-    </w:p>
-    <w:p>
-      <w:r>
-        <w:t>-</w:t>
-      </w:r>
-      <w:proofErr w:type="spellStart"/>
-      <w:r>
-        <w:t>ClientRate</w:t>
-      </w:r>
-      <w:proofErr w:type="spellEnd"/>
-      <w:r>
-        <w:t xml:space="preserve">(id, </w:t>
-      </w:r>
-      <w:proofErr w:type="spellStart"/>
-      <w:r>
-        <w:t>date</w:t>
-      </w:r>
-      <w:proofErr w:type="spellEnd"/>
-      <w:r>
-        <w:t>, info, rating)</w:t>
-      </w:r>
-      <w:r>
-        <w:t xml:space="preserve"> </w:t>
-      </w:r>
-      <w:r>
-        <w:t xml:space="preserve"> </w:t>
-      </w:r>
-      <w:r>
-        <w:t>PUT</w:t>
-      </w:r>
-      <w:r>
-        <w:t xml:space="preserve"> </w:t>
-      </w:r>
-      <w:r>
-        <w:t xml:space="preserve"> </w:t>
-      </w:r>
-      <w:r>
-        <w:rPr>
-          <w:b/>
-          <w:bCs/>
-        </w:rPr>
-        <w:t>(w60102)</w:t>
-      </w:r>
-      <w:r>
-        <w:rPr>
-          <w:b/>
-          <w:bCs/>
-        </w:rPr>
-        <w:t xml:space="preserve"> </w:t>
-      </w:r>
-      <w:r>
-        <w:t>(ocena kierowcę</w:t>
-      </w:r>
-      <w:r>
-        <w:t xml:space="preserve"> </w:t>
-      </w:r>
-      <w:r>
-        <w:t>przez</w:t>
-      </w:r>
-      <w:r>
-        <w:t xml:space="preserve"> klienta</w:t>
-      </w:r>
-      <w:r>
-        <w:t>)</w:t>
-      </w:r>
-    </w:p>
-    <w:p/>
-    <w:p>
-      <w:pPr>
-        <w:rPr>
-          <w:b/>
-          <w:bCs/>
-        </w:rPr>
-      </w:pPr>
-      <w:r>
-        <w:rPr>
-          <w:b/>
-          <w:bCs/>
-        </w:rPr>
-        <w:t>/</w:t>
-      </w:r>
-      <w:proofErr w:type="spellStart"/>
-      <w:r>
-        <w:rPr>
-          <w:b/>
-          <w:bCs/>
-        </w:rPr>
-        <w:t>DriverOrders</w:t>
-      </w:r>
-      <w:proofErr w:type="spellEnd"/>
-    </w:p>
-    <w:p>
-      <w:r>
-        <w:t>-</w:t>
-      </w:r>
-      <w:proofErr w:type="spellStart"/>
-      <w:r>
-        <w:t>GetAvalilableOrders</w:t>
-      </w:r>
-      <w:proofErr w:type="spellEnd"/>
-      <w:r>
-        <w:t>(</w:t>
-      </w:r>
-      <w:proofErr w:type="spellStart"/>
-      <w:r>
-        <w:t>lat,long</w:t>
-      </w:r>
-      <w:proofErr w:type="spellEnd"/>
-      <w:r>
-        <w:t>)</w:t>
-      </w:r>
-      <w:r>
-        <w:t xml:space="preserve"> GET</w:t>
-      </w:r>
-      <w:r>
-        <w:t xml:space="preserve"> </w:t>
-      </w:r>
-      <w:r>
-        <w:rPr>
-          <w:b/>
-          <w:bCs/>
-        </w:rPr>
-        <w:t>(w60103)</w:t>
-      </w:r>
-      <w:r>
-        <w:rPr>
-          <w:b/>
-          <w:bCs/>
-        </w:rPr>
-        <w:t xml:space="preserve"> </w:t>
-      </w:r>
-      <w:r>
-        <w:t>(zamówienia ze statusem nowy)</w:t>
-      </w:r>
-    </w:p>
-    <w:p>
-      <w:r>
-        <w:t>-</w:t>
-      </w:r>
-      <w:proofErr w:type="spellStart"/>
-      <w:r>
-        <w:t>ProcessOrder</w:t>
-      </w:r>
-      <w:proofErr w:type="spellEnd"/>
-      <w:r>
-        <w:t>(id) – przejęcie zamówienia</w:t>
-      </w:r>
-      <w:r>
-        <w:t xml:space="preserve"> PUT</w:t>
-      </w:r>
-      <w:r>
-        <w:t xml:space="preserve"> </w:t>
-      </w:r>
-      <w:r>
-        <w:rPr>
-          <w:b/>
-          <w:bCs/>
-        </w:rPr>
-        <w:t>(w60103)</w:t>
-      </w:r>
-      <w:r>
-        <w:rPr>
-          <w:b/>
-          <w:bCs/>
-        </w:rPr>
-        <w:t xml:space="preserve"> </w:t>
-      </w:r>
-    </w:p>
-    <w:p>
-      <w:r>
-        <w:t>-</w:t>
-      </w:r>
-      <w:proofErr w:type="spellStart"/>
-      <w:r>
-        <w:t>GetClientInfo</w:t>
-      </w:r>
-      <w:proofErr w:type="spellEnd"/>
-      <w:r>
-        <w:t>(id) GET</w:t>
-      </w:r>
-      <w:r>
-        <w:t xml:space="preserve"> </w:t>
-      </w:r>
-      <w:r>
-        <w:rPr>
-          <w:b/>
-          <w:bCs/>
-        </w:rPr>
-        <w:t>(w60103)</w:t>
-      </w:r>
-      <w:r>
-        <w:rPr>
-          <w:b/>
-          <w:bCs/>
-        </w:rPr>
-        <w:t xml:space="preserve"> </w:t>
-      </w:r>
-    </w:p>
-    <w:p/>
-    <w:p>
-      <w:r>
-        <w:t>-</w:t>
-      </w:r>
-      <w:proofErr w:type="spellStart"/>
-      <w:r>
-        <w:t>Driver</w:t>
-      </w:r>
-      <w:r>
-        <w:t>Rate</w:t>
-      </w:r>
-      <w:proofErr w:type="spellEnd"/>
-      <w:r>
-        <w:t xml:space="preserve">(id, </w:t>
-      </w:r>
-      <w:proofErr w:type="spellStart"/>
-      <w:r>
-        <w:t>date</w:t>
-      </w:r>
-      <w:proofErr w:type="spellEnd"/>
-      <w:r>
-        <w:t>, info, rating)</w:t>
-      </w:r>
-      <w:r>
-        <w:t xml:space="preserve"> </w:t>
-      </w:r>
-      <w:r>
-        <w:t>PUT</w:t>
-      </w:r>
-      <w:r>
-        <w:t xml:space="preserve"> </w:t>
-      </w:r>
-      <w:r>
-        <w:rPr>
-          <w:b/>
-          <w:bCs/>
-        </w:rPr>
-        <w:t>(w6010</w:t>
-      </w:r>
-      <w:r>
-        <w:rPr>
-          <w:b/>
-          <w:bCs/>
-        </w:rPr>
-        <w:t>0</w:t>
-      </w:r>
-      <w:r>
-        <w:rPr>
-          <w:b/>
-          <w:bCs/>
-        </w:rPr>
-        <w:t>)</w:t>
-      </w:r>
-      <w:r>
-        <w:rPr>
-          <w:b/>
-          <w:bCs/>
-        </w:rPr>
-        <w:t xml:space="preserve"> </w:t>
-      </w:r>
-      <w:r>
-        <w:t>(ocena klienta przez kierowcę)</w:t>
-      </w:r>
-    </w:p>
-    <w:p>
-      <w:r>
-        <w:t>-</w:t>
-      </w:r>
-      <w:proofErr w:type="spellStart"/>
-      <w:r>
-        <w:t>GetDriverOrderDetails</w:t>
-      </w:r>
-      <w:proofErr w:type="spellEnd"/>
-      <w:r>
-        <w:t>(id) – info o kursie + info o pasażerze GET</w:t>
-      </w:r>
-      <w:r>
-        <w:t xml:space="preserve"> </w:t>
-      </w:r>
-      <w:r>
-        <w:rPr>
-          <w:b/>
-          <w:bCs/>
-        </w:rPr>
-        <w:t>(w6010</w:t>
-      </w:r>
-      <w:r>
-        <w:rPr>
-          <w:b/>
-          <w:bCs/>
-        </w:rPr>
-        <w:t>0</w:t>
-      </w:r>
-      <w:r>
-        <w:rPr>
-          <w:b/>
-          <w:bCs/>
-        </w:rPr>
-        <w:t>)</w:t>
-      </w:r>
-    </w:p>
-    <w:p>
-      <w:r>
-        <w:t>-</w:t>
-      </w:r>
-      <w:proofErr w:type="spellStart"/>
-      <w:r>
-        <w:t>ChangeOrderStatus</w:t>
-      </w:r>
-      <w:proofErr w:type="spellEnd"/>
-      <w:r>
-        <w:t xml:space="preserve">(id, status, data, info) PUT </w:t>
+    </w:p>
+    <w:p>
+      <w:r>
+        <w:t xml:space="preserve">-ChangeOrderStatus(id, status, data, info) PUT </w:t>
       </w:r>
       <w:r>
         <w:rPr>
@@ -1697,23 +1365,7 @@
     </w:p>
     <w:p>
       <w:r>
-        <w:t>-</w:t>
-      </w:r>
-      <w:proofErr w:type="spellStart"/>
-      <w:r>
-        <w:t>SendApplication</w:t>
-      </w:r>
-      <w:proofErr w:type="spellEnd"/>
-      <w:r>
-        <w:t xml:space="preserve">(Model </w:t>
-      </w:r>
-      <w:proofErr w:type="spellStart"/>
-      <w:r>
-        <w:t>application</w:t>
-      </w:r>
-      <w:proofErr w:type="spellEnd"/>
-      <w:r>
-        <w:t>) POST</w:t>
+        <w:t>-SendApplication(Model application) POST</w:t>
       </w:r>
       <w:r>
         <w:t xml:space="preserve"> </w:t>
@@ -1738,15 +1390,7 @@
     </w:p>
     <w:p>
       <w:r>
-        <w:t>-</w:t>
-      </w:r>
-      <w:proofErr w:type="spellStart"/>
-      <w:r>
-        <w:t>GetMyApplications</w:t>
-      </w:r>
-      <w:proofErr w:type="spellEnd"/>
-      <w:r>
-        <w:t>() GET</w:t>
+        <w:t>-GetMyApplications() GET</w:t>
       </w:r>
       <w:r>
         <w:t xml:space="preserve"> </w:t>
@@ -1779,15 +1423,7 @@
     <w:p>
       <w:r>
         <w:lastRenderedPageBreak/>
-        <w:t>-</w:t>
-      </w:r>
-      <w:proofErr w:type="spellStart"/>
-      <w:r>
-        <w:t>GetClientMusic</w:t>
-      </w:r>
-      <w:proofErr w:type="spellEnd"/>
-      <w:r>
-        <w:t>(id)</w:t>
+        <w:t>-GetClientMusic(id)</w:t>
       </w:r>
       <w:r>
         <w:t xml:space="preserve"> GET</w:t>
@@ -1795,29 +1431,8 @@
     </w:p>
     <w:p>
       <w:r>
-        <w:t>-</w:t>
-      </w:r>
-      <w:proofErr w:type="spellStart"/>
-      <w:r>
-        <w:t>RegisterAccount</w:t>
-      </w:r>
-      <w:proofErr w:type="spellEnd"/>
-      <w:r>
-        <w:t xml:space="preserve">() – POST – do przeczytania </w:t>
-      </w:r>
-      <w:proofErr w:type="spellStart"/>
-      <w:r>
-        <w:t>api</w:t>
-      </w:r>
-      <w:proofErr w:type="spellEnd"/>
-      <w:r>
-        <w:t xml:space="preserve"> </w:t>
-      </w:r>
-      <w:proofErr w:type="spellStart"/>
-      <w:r>
-        <w:t>Spotify</w:t>
-      </w:r>
-      <w:proofErr w:type="spellEnd"/>
+        <w:t>-RegisterAccount() – POST – do przeczytania api Spotify</w:t>
+      </w:r>
     </w:p>
     <w:sectPr>
       <w:pgSz w:w="11906" w:h="16838"/>

</xml_diff>